<commit_message>
Dashboard e Parametro de Valoracao
</commit_message>
<xml_diff>
--- a/Documentos/Instruçoes_Publicacao_Web.docx
+++ b/Documentos/Instruçoes_Publicacao_Web.docx
@@ -1,6 +1,6 @@
 
 <file path=word/document.xml><?xml version="1.0" encoding="utf-8"?>
-<w:document xmlns:wpc="http://schemas.microsoft.com/office/word/2010/wordprocessingCanvas" xmlns:cx="http://schemas.microsoft.com/office/drawing/2014/chartex" xmlns:cx1="http://schemas.microsoft.com/office/drawing/2015/9/8/chartex" xmlns:cx2="http://schemas.microsoft.com/office/drawing/2015/10/21/chartex" xmlns:cx3="http://schemas.microsoft.com/office/drawing/2016/5/9/chartex" xmlns:cx4="http://schemas.microsoft.com/office/drawing/2016/5/10/chartex" xmlns:cx5="http://schemas.microsoft.com/office/drawing/2016/5/11/chartex" xmlns:cx6="http://schemas.microsoft.com/office/drawing/2016/5/12/chartex" xmlns:cx7="http://schemas.microsoft.com/office/drawing/2016/5/13/chartex" xmlns:cx8="http://schemas.microsoft.com/office/drawing/2016/5/14/chartex" xmlns:mc="http://schemas.openxmlformats.org/markup-compatibility/2006" xmlns:aink="http://schemas.microsoft.com/office/drawing/2016/ink" xmlns:am3d="http://schemas.microsoft.com/office/drawing/2017/model3d" xmlns:o="urn:schemas-microsoft-com:office:office" xmlns:r="http://schemas.openxmlformats.org/officeDocument/2006/relationships" xmlns:m="http://schemas.openxmlformats.org/officeDocument/2006/math" xmlns:v="urn:schemas-microsoft-com:vml" xmlns:wp14="http://schemas.microsoft.com/office/word/2010/wordprocessingDrawing" xmlns:wp="http://schemas.openxmlformats.org/drawingml/2006/wordprocessingDrawing" xmlns:w10="urn:schemas-microsoft-com:office:word" xmlns:w="http://schemas.openxmlformats.org/wordprocessingml/2006/main" xmlns:w14="http://schemas.microsoft.com/office/word/2010/wordml" xmlns:w15="http://schemas.microsoft.com/office/word/2012/wordml" xmlns:w16cid="http://schemas.microsoft.com/office/word/2016/wordml/cid" xmlns:w16se="http://schemas.microsoft.com/office/word/2015/wordml/symex" xmlns:wpg="http://schemas.microsoft.com/office/word/2010/wordprocessingGroup" xmlns:wpi="http://schemas.microsoft.com/office/word/2010/wordprocessingInk" xmlns:wne="http://schemas.microsoft.com/office/word/2006/wordml" xmlns:wps="http://schemas.microsoft.com/office/word/2010/wordprocessingShape" mc:Ignorable="w14 w15 w16se w16cid wp14">
+<w:document xmlns:wpc="http://schemas.microsoft.com/office/word/2010/wordprocessingCanvas" xmlns:cx="http://schemas.microsoft.com/office/drawing/2014/chartex" xmlns:cx1="http://schemas.microsoft.com/office/drawing/2015/9/8/chartex" xmlns:cx2="http://schemas.microsoft.com/office/drawing/2015/10/21/chartex" xmlns:cx3="http://schemas.microsoft.com/office/drawing/2016/5/9/chartex" xmlns:cx4="http://schemas.microsoft.com/office/drawing/2016/5/10/chartex" xmlns:cx5="http://schemas.microsoft.com/office/drawing/2016/5/11/chartex" xmlns:cx6="http://schemas.microsoft.com/office/drawing/2016/5/12/chartex" xmlns:cx7="http://schemas.microsoft.com/office/drawing/2016/5/13/chartex" xmlns:cx8="http://schemas.microsoft.com/office/drawing/2016/5/14/chartex" xmlns:mc="http://schemas.openxmlformats.org/markup-compatibility/2006" xmlns:aink="http://schemas.microsoft.com/office/drawing/2016/ink" xmlns:am3d="http://schemas.microsoft.com/office/drawing/2017/model3d" xmlns:o="urn:schemas-microsoft-com:office:office" xmlns:r="http://schemas.openxmlformats.org/officeDocument/2006/relationships" xmlns:m="http://schemas.openxmlformats.org/officeDocument/2006/math" xmlns:v="urn:schemas-microsoft-com:vml" xmlns:wp14="http://schemas.microsoft.com/office/word/2010/wordprocessingDrawing" xmlns:wp="http://schemas.openxmlformats.org/drawingml/2006/wordprocessingDrawing" xmlns:w10="urn:schemas-microsoft-com:office:word" xmlns:w="http://schemas.openxmlformats.org/wordprocessingml/2006/main" xmlns:w14="http://schemas.microsoft.com/office/word/2010/wordml" xmlns:w15="http://schemas.microsoft.com/office/word/2012/wordml" xmlns:w16cex="http://schemas.microsoft.com/office/word/2018/wordml/cex" xmlns:w16cid="http://schemas.microsoft.com/office/word/2016/wordml/cid" xmlns:w16="http://schemas.microsoft.com/office/word/2018/wordml" xmlns:w16se="http://schemas.microsoft.com/office/word/2015/wordml/symex" xmlns:wpg="http://schemas.microsoft.com/office/word/2010/wordprocessingGroup" xmlns:wpi="http://schemas.microsoft.com/office/word/2010/wordprocessingInk" xmlns:wne="http://schemas.microsoft.com/office/word/2006/wordml" xmlns:wps="http://schemas.microsoft.com/office/word/2010/wordprocessingShape" mc:Ignorable="w14 w15 w16se w16cid w16 w16cex wp14">
   <w:body>
     <w:p>
       <w:pPr>
@@ -10,8 +10,6 @@
           <w:szCs w:val="32"/>
         </w:rPr>
       </w:pPr>
-      <w:bookmarkStart w:id="0" w:name="_GoBack"/>
-      <w:bookmarkEnd w:id="0"/>
       <w:r>
         <w:rPr>
           <w:sz w:val="32"/>
@@ -200,13 +198,7 @@
         <w:t>Nesse caso trocar todos o</w:t>
       </w:r>
       <w:r>
-        <w:t xml:space="preserve">s hash=V016 por </w:t>
-      </w:r>
-      <w:r>
-        <w:t>hash=V01</w:t>
-      </w:r>
-      <w:r>
-        <w:t>7.</w:t>
+        <w:t>s hash=V016 por hash=V017.</w:t>
       </w:r>
     </w:p>
     <w:p>
@@ -235,7 +227,7 @@
           <w:noProof/>
         </w:rPr>
         <w:drawing>
-          <wp:inline distT="0" distB="0" distL="0" distR="0">
+          <wp:inline distT="0" distB="0" distL="0" distR="0" wp14:anchorId="697C22DB" wp14:editId="5A521701">
             <wp:extent cx="5396865" cy="1908175"/>
             <wp:effectExtent l="0" t="0" r="0" b="0"/>
             <wp:docPr id="1" name="Imagem 1"/>
@@ -313,28 +305,25 @@
         <w:t>\</w:t>
       </w:r>
       <w:r>
+        <w:t xml:space="preserve"> base_url_config.js</w:t>
+      </w:r>
+      <w:r>
+        <w:t>.</w:t>
+      </w:r>
+    </w:p>
+    <w:p>
+      <w:pPr>
+        <w:pStyle w:val="PargrafodaLista"/>
+      </w:pPr>
+      <w:r>
+        <w:t>\PROJETOS\PROPOSTA\MODULO_PROPOSTA\BACKEND</w:t>
+      </w:r>
+      <w:r>
+        <w:t>\</w:t>
+      </w:r>
+      <w:r>
         <w:t xml:space="preserve"> </w:t>
       </w:r>
-      <w:r>
-        <w:t>base_url_config.js</w:t>
-      </w:r>
-      <w:r>
-        <w:t>.</w:t>
-      </w:r>
-    </w:p>
-    <w:p>
-      <w:pPr>
-        <w:pStyle w:val="PargrafodaLista"/>
-      </w:pPr>
-      <w:r>
-        <w:t>\PROJETOS\PROPOSTA\MODULO_PROPOSTA\BACKEND</w:t>
-      </w:r>
-      <w:r>
-        <w:t>\</w:t>
-      </w:r>
-      <w:r>
-        <w:t xml:space="preserve"> </w:t>
-      </w:r>
       <w:proofErr w:type="spellStart"/>
       <w:r>
         <w:t>Web.config</w:t>
@@ -364,15 +353,7 @@
         <w:pStyle w:val="PargrafodaLista"/>
       </w:pPr>
       <w:r>
-        <w:t xml:space="preserve">Exceto se houver </w:t>
-      </w:r>
-      <w:proofErr w:type="gramStart"/>
-      <w:r>
-        <w:t>criado novas</w:t>
-      </w:r>
-      <w:proofErr w:type="gramEnd"/>
-      <w:r>
-        <w:t xml:space="preserve"> chaves nesses arquivos. Nesse caso </w:t>
+        <w:t xml:space="preserve">Exceto se houver criado novas chaves nesses arquivos. Nesse caso </w:t>
       </w:r>
       <w:r>
         <w:t xml:space="preserve"> </w:t>
@@ -421,7 +402,7 @@
           <w:noProof/>
         </w:rPr>
         <w:drawing>
-          <wp:inline distT="0" distB="0" distL="0" distR="0">
+          <wp:inline distT="0" distB="0" distL="0" distR="0" wp14:anchorId="1A496D56" wp14:editId="0DF44C45">
             <wp:extent cx="5396865" cy="3439160"/>
             <wp:effectExtent l="0" t="0" r="0" b="8890"/>
             <wp:docPr id="2" name="Imagem 2"/>
@@ -542,12 +523,10 @@
         <w:t xml:space="preserve">Quando abrir essa a </w:t>
       </w:r>
       <w:proofErr w:type="spellStart"/>
-      <w:proofErr w:type="gramStart"/>
       <w:r>
         <w:t>pagina</w:t>
       </w:r>
       <w:proofErr w:type="spellEnd"/>
-      <w:proofErr w:type="gramEnd"/>
       <w:r>
         <w:t>, digite o Login e Senha</w:t>
       </w:r>
@@ -561,7 +540,7 @@
           <w:noProof/>
         </w:rPr>
         <w:drawing>
-          <wp:inline distT="0" distB="0" distL="0" distR="0">
+          <wp:inline distT="0" distB="0" distL="0" distR="0" wp14:anchorId="701EA63D" wp14:editId="62DC74AF">
             <wp:extent cx="4846320" cy="2743200"/>
             <wp:effectExtent l="0" t="0" r="0" b="0"/>
             <wp:docPr id="3" name="Imagem 3"/>
@@ -722,7 +701,7 @@
           <w:shd w:val="clear" w:color="auto" w:fill="FFFFFF"/>
         </w:rPr>
         <w:drawing>
-          <wp:inline distT="0" distB="0" distL="0" distR="0">
+          <wp:inline distT="0" distB="0" distL="0" distR="0" wp14:anchorId="3E754799" wp14:editId="3448933F">
             <wp:extent cx="5386705" cy="2922270"/>
             <wp:effectExtent l="0" t="0" r="4445" b="0"/>
             <wp:docPr id="5" name="Imagem 5"/>
@@ -872,7 +851,7 @@
           <w:shd w:val="clear" w:color="auto" w:fill="FFFFFF"/>
         </w:rPr>
         <w:drawing>
-          <wp:inline distT="0" distB="0" distL="0" distR="0">
+          <wp:inline distT="0" distB="0" distL="0" distR="0" wp14:anchorId="5F45A97B" wp14:editId="0E83CC79">
             <wp:extent cx="5396865" cy="5337175"/>
             <wp:effectExtent l="0" t="0" r="0" b="0"/>
             <wp:docPr id="6" name="Imagem 6"/>
@@ -968,7 +947,7 @@
           <w:shd w:val="clear" w:color="auto" w:fill="FFFFFF"/>
         </w:rPr>
         <w:drawing>
-          <wp:inline distT="0" distB="0" distL="0" distR="0">
+          <wp:inline distT="0" distB="0" distL="0" distR="0" wp14:anchorId="7147E9F0" wp14:editId="6EE68DED">
             <wp:extent cx="5394960" cy="2377440"/>
             <wp:effectExtent l="0" t="0" r="0" b="3810"/>
             <wp:docPr id="7" name="Imagem 7"/>
@@ -1068,7 +1047,7 @@
           <w:noProof/>
         </w:rPr>
         <w:drawing>
-          <wp:inline distT="0" distB="0" distL="0" distR="0">
+          <wp:inline distT="0" distB="0" distL="0" distR="0" wp14:anchorId="1DDFB31D" wp14:editId="29E7164F">
             <wp:extent cx="5386705" cy="2623820"/>
             <wp:effectExtent l="0" t="0" r="4445" b="5080"/>
             <wp:docPr id="8" name="Imagem 8"/>
@@ -1119,20 +1098,26 @@
     </w:p>
     <w:p/>
     <w:p>
-      <w:r>
-        <w:t xml:space="preserve">11- Marque a opção substituir arquivos existentes </w:t>
-      </w:r>
-      <w:r>
-        <w:t>e confirme a operação.</w:t>
-      </w:r>
-    </w:p>
-    <w:p>
-      <w:r>
+      <w:pPr>
         <w:rPr>
           <w:noProof/>
         </w:rPr>
+      </w:pPr>
+      <w:r>
+        <w:rPr>
+          <w:noProof/>
+        </w:rPr>
+        <w:br w:type="page"/>
+      </w:r>
+    </w:p>
+    <w:p>
+      <w:r>
+        <w:rPr>
+          <w:noProof/>
+        </w:rPr>
+        <w:lastRenderedPageBreak/>
         <w:drawing>
-          <wp:inline distT="0" distB="0" distL="0" distR="0">
+          <wp:inline distT="0" distB="0" distL="0" distR="0" wp14:anchorId="214FA613" wp14:editId="07A2E46C">
             <wp:extent cx="5396865" cy="2157095"/>
             <wp:effectExtent l="0" t="0" r="0" b="0"/>
             <wp:docPr id="9" name="Imagem 9"/>
@@ -1181,6 +1166,101 @@
         </w:drawing>
       </w:r>
     </w:p>
+    <w:p/>
+    <w:p>
+      <w:pPr>
+        <w:pStyle w:val="PargrafodaLista"/>
+        <w:numPr>
+          <w:ilvl w:val="0"/>
+          <w:numId w:val="1"/>
+        </w:numPr>
+      </w:pPr>
+      <w:r>
+        <w:t>11- Marque a opção substituir arquivos existentes e confirme a operação.</w:t>
+      </w:r>
+    </w:p>
+    <w:p>
+      <w:r>
+        <w:br w:type="page"/>
+      </w:r>
+    </w:p>
+    <w:p>
+      <w:pPr>
+        <w:jc w:val="center"/>
+        <w:rPr>
+          <w:sz w:val="32"/>
+          <w:szCs w:val="32"/>
+        </w:rPr>
+      </w:pPr>
+      <w:r>
+        <w:rPr>
+          <w:sz w:val="32"/>
+          <w:szCs w:val="32"/>
+        </w:rPr>
+        <w:lastRenderedPageBreak/>
+        <w:t>Publicação no Servidor da Embratel</w:t>
+      </w:r>
+    </w:p>
+    <w:p>
+      <w:pPr>
+        <w:jc w:val="right"/>
+        <w:rPr>
+          <w:sz w:val="32"/>
+          <w:szCs w:val="32"/>
+        </w:rPr>
+      </w:pPr>
+    </w:p>
+    <w:p>
+      <w:pPr>
+        <w:pStyle w:val="PargrafodaLista"/>
+      </w:pPr>
+    </w:p>
+    <w:p>
+      <w:r>
+        <w:t xml:space="preserve">Siga até o passo 4, Copie o arquivo compactado para o servidor Embratel na pasta </w:t>
+      </w:r>
+      <w:r>
+        <w:t>C:\PROJETOS\PROPOSTA</w:t>
+      </w:r>
+      <w:r>
+        <w:t xml:space="preserve"> e descompacte o arquivo</w:t>
+      </w:r>
+      <w:r>
+        <w:t xml:space="preserve"> em </w:t>
+      </w:r>
+      <w:r>
+        <w:t>C:\PROJETOS\PROPOSTA</w:t>
+      </w:r>
+      <w:r>
+        <w:t xml:space="preserve">, ou simplesmente copie as pastas BACKEND e FRONTEND para o servidor Embratel sobrepondo os que lá estão, tomando o cuidado para deixar correta as configurações no arquivo  </w:t>
+      </w:r>
+      <w:hyperlink r:id="rId14" w:history="1">
+        <w:r>
+          <w:rPr>
+            <w:rStyle w:val="Hyperlink"/>
+            <w:color w:val="auto"/>
+          </w:rPr>
+          <w:t>\\</w:t>
+        </w:r>
+        <w:r>
+          <w:rPr>
+            <w:rStyle w:val="Hyperlink"/>
+            <w:color w:val="auto"/>
+          </w:rPr>
+          <w:t>FRONTEND\angular\config</w:t>
+        </w:r>
+        <w:r>
+          <w:rPr>
+            <w:rStyle w:val="Hyperlink"/>
+            <w:color w:val="auto"/>
+          </w:rPr>
+          <w:t>\config.js</w:t>
+        </w:r>
+      </w:hyperlink>
+      <w:r>
+        <w:t xml:space="preserve"> e \\BACKEND\web.config.</w:t>
+      </w:r>
+    </w:p>
     <w:sectPr>
       <w:pgSz w:w="11906" w:h="16838"/>
       <w:pgMar w:top="1417" w:right="1701" w:bottom="1417" w:left="1701" w:header="708" w:footer="708" w:gutter="0"/>
@@ -1192,8 +1272,97 @@
 </file>
 
 <file path=word/numbering.xml><?xml version="1.0" encoding="utf-8"?>
-<w:numbering xmlns:wpc="http://schemas.microsoft.com/office/word/2010/wordprocessingCanvas" xmlns:cx="http://schemas.microsoft.com/office/drawing/2014/chartex" xmlns:cx1="http://schemas.microsoft.com/office/drawing/2015/9/8/chartex" xmlns:cx2="http://schemas.microsoft.com/office/drawing/2015/10/21/chartex" xmlns:cx3="http://schemas.microsoft.com/office/drawing/2016/5/9/chartex" xmlns:cx4="http://schemas.microsoft.com/office/drawing/2016/5/10/chartex" xmlns:cx5="http://schemas.microsoft.com/office/drawing/2016/5/11/chartex" xmlns:cx6="http://schemas.microsoft.com/office/drawing/2016/5/12/chartex" xmlns:cx7="http://schemas.microsoft.com/office/drawing/2016/5/13/chartex" xmlns:cx8="http://schemas.microsoft.com/office/drawing/2016/5/14/chartex" xmlns:mc="http://schemas.openxmlformats.org/markup-compatibility/2006" xmlns:aink="http://schemas.microsoft.com/office/drawing/2016/ink" xmlns:am3d="http://schemas.microsoft.com/office/drawing/2017/model3d" xmlns:o="urn:schemas-microsoft-com:office:office" xmlns:r="http://schemas.openxmlformats.org/officeDocument/2006/relationships" xmlns:m="http://schemas.openxmlformats.org/officeDocument/2006/math" xmlns:v="urn:schemas-microsoft-com:vml" xmlns:wp14="http://schemas.microsoft.com/office/word/2010/wordprocessingDrawing" xmlns:wp="http://schemas.openxmlformats.org/drawingml/2006/wordprocessingDrawing" xmlns:w10="urn:schemas-microsoft-com:office:word" xmlns:w="http://schemas.openxmlformats.org/wordprocessingml/2006/main" xmlns:w14="http://schemas.microsoft.com/office/word/2010/wordml" xmlns:w15="http://schemas.microsoft.com/office/word/2012/wordml" xmlns:w16cid="http://schemas.microsoft.com/office/word/2016/wordml/cid" xmlns:w16se="http://schemas.microsoft.com/office/word/2015/wordml/symex" xmlns:wpg="http://schemas.microsoft.com/office/word/2010/wordprocessingGroup" xmlns:wpi="http://schemas.microsoft.com/office/word/2010/wordprocessingInk" xmlns:wne="http://schemas.microsoft.com/office/word/2006/wordml" xmlns:wps="http://schemas.microsoft.com/office/word/2010/wordprocessingShape" mc:Ignorable="w14 w15 w16se w16cid wp14">
+<w:numbering xmlns:wpc="http://schemas.microsoft.com/office/word/2010/wordprocessingCanvas" xmlns:cx="http://schemas.microsoft.com/office/drawing/2014/chartex" xmlns:cx1="http://schemas.microsoft.com/office/drawing/2015/9/8/chartex" xmlns:cx2="http://schemas.microsoft.com/office/drawing/2015/10/21/chartex" xmlns:cx3="http://schemas.microsoft.com/office/drawing/2016/5/9/chartex" xmlns:cx4="http://schemas.microsoft.com/office/drawing/2016/5/10/chartex" xmlns:cx5="http://schemas.microsoft.com/office/drawing/2016/5/11/chartex" xmlns:cx6="http://schemas.microsoft.com/office/drawing/2016/5/12/chartex" xmlns:cx7="http://schemas.microsoft.com/office/drawing/2016/5/13/chartex" xmlns:cx8="http://schemas.microsoft.com/office/drawing/2016/5/14/chartex" xmlns:mc="http://schemas.openxmlformats.org/markup-compatibility/2006" xmlns:aink="http://schemas.microsoft.com/office/drawing/2016/ink" xmlns:am3d="http://schemas.microsoft.com/office/drawing/2017/model3d" xmlns:o="urn:schemas-microsoft-com:office:office" xmlns:r="http://schemas.openxmlformats.org/officeDocument/2006/relationships" xmlns:m="http://schemas.openxmlformats.org/officeDocument/2006/math" xmlns:v="urn:schemas-microsoft-com:vml" xmlns:wp14="http://schemas.microsoft.com/office/word/2010/wordprocessingDrawing" xmlns:wp="http://schemas.openxmlformats.org/drawingml/2006/wordprocessingDrawing" xmlns:w10="urn:schemas-microsoft-com:office:word" xmlns:w="http://schemas.openxmlformats.org/wordprocessingml/2006/main" xmlns:w14="http://schemas.microsoft.com/office/word/2010/wordml" xmlns:w15="http://schemas.microsoft.com/office/word/2012/wordml" xmlns:w16cex="http://schemas.microsoft.com/office/word/2018/wordml/cex" xmlns:w16cid="http://schemas.microsoft.com/office/word/2016/wordml/cid" xmlns:w16="http://schemas.microsoft.com/office/word/2018/wordml" xmlns:w16se="http://schemas.microsoft.com/office/word/2015/wordml/symex" xmlns:wpg="http://schemas.microsoft.com/office/word/2010/wordprocessingGroup" xmlns:wpi="http://schemas.microsoft.com/office/word/2010/wordprocessingInk" xmlns:wne="http://schemas.microsoft.com/office/word/2006/wordml" xmlns:wps="http://schemas.microsoft.com/office/word/2010/wordprocessingShape" mc:Ignorable="w14 w15 w16se w16cid w16 w16cex wp14">
   <w:abstractNum w:abstractNumId="0" w15:restartNumberingAfterBreak="0">
+    <w:nsid w:val="1BEC6F63"/>
+    <w:multiLevelType w:val="hybridMultilevel"/>
+    <w:tmpl w:val="CCC89F88"/>
+    <w:lvl w:ilvl="0" w:tplc="04160011">
+      <w:start w:val="1"/>
+      <w:numFmt w:val="decimal"/>
+      <w:lvlText w:val="%1)"/>
+      <w:lvlJc w:val="left"/>
+      <w:pPr>
+        <w:ind w:left="720" w:hanging="360"/>
+      </w:pPr>
+      <w:rPr>
+        <w:rFonts w:hint="default"/>
+      </w:rPr>
+    </w:lvl>
+    <w:lvl w:ilvl="1" w:tplc="04160019" w:tentative="1">
+      <w:start w:val="1"/>
+      <w:numFmt w:val="lowerLetter"/>
+      <w:lvlText w:val="%2."/>
+      <w:lvlJc w:val="left"/>
+      <w:pPr>
+        <w:ind w:left="1440" w:hanging="360"/>
+      </w:pPr>
+    </w:lvl>
+    <w:lvl w:ilvl="2" w:tplc="0416001B" w:tentative="1">
+      <w:start w:val="1"/>
+      <w:numFmt w:val="lowerRoman"/>
+      <w:lvlText w:val="%3."/>
+      <w:lvlJc w:val="right"/>
+      <w:pPr>
+        <w:ind w:left="2160" w:hanging="180"/>
+      </w:pPr>
+    </w:lvl>
+    <w:lvl w:ilvl="3" w:tplc="0416000F" w:tentative="1">
+      <w:start w:val="1"/>
+      <w:numFmt w:val="decimal"/>
+      <w:lvlText w:val="%4."/>
+      <w:lvlJc w:val="left"/>
+      <w:pPr>
+        <w:ind w:left="2880" w:hanging="360"/>
+      </w:pPr>
+    </w:lvl>
+    <w:lvl w:ilvl="4" w:tplc="04160019" w:tentative="1">
+      <w:start w:val="1"/>
+      <w:numFmt w:val="lowerLetter"/>
+      <w:lvlText w:val="%5."/>
+      <w:lvlJc w:val="left"/>
+      <w:pPr>
+        <w:ind w:left="3600" w:hanging="360"/>
+      </w:pPr>
+    </w:lvl>
+    <w:lvl w:ilvl="5" w:tplc="0416001B" w:tentative="1">
+      <w:start w:val="1"/>
+      <w:numFmt w:val="lowerRoman"/>
+      <w:lvlText w:val="%6."/>
+      <w:lvlJc w:val="right"/>
+      <w:pPr>
+        <w:ind w:left="4320" w:hanging="180"/>
+      </w:pPr>
+    </w:lvl>
+    <w:lvl w:ilvl="6" w:tplc="0416000F" w:tentative="1">
+      <w:start w:val="1"/>
+      <w:numFmt w:val="decimal"/>
+      <w:lvlText w:val="%7."/>
+      <w:lvlJc w:val="left"/>
+      <w:pPr>
+        <w:ind w:left="5040" w:hanging="360"/>
+      </w:pPr>
+    </w:lvl>
+    <w:lvl w:ilvl="7" w:tplc="04160019" w:tentative="1">
+      <w:start w:val="1"/>
+      <w:numFmt w:val="lowerLetter"/>
+      <w:lvlText w:val="%8."/>
+      <w:lvlJc w:val="left"/>
+      <w:pPr>
+        <w:ind w:left="5760" w:hanging="360"/>
+      </w:pPr>
+    </w:lvl>
+    <w:lvl w:ilvl="8" w:tplc="0416001B" w:tentative="1">
+      <w:start w:val="1"/>
+      <w:numFmt w:val="lowerRoman"/>
+      <w:lvlText w:val="%9."/>
+      <w:lvlJc w:val="right"/>
+      <w:pPr>
+        <w:ind w:left="6480" w:hanging="180"/>
+      </w:pPr>
+    </w:lvl>
+  </w:abstractNum>
+  <w:abstractNum w:abstractNumId="1" w15:restartNumberingAfterBreak="0">
     <w:nsid w:val="43FD03E6"/>
     <w:multiLevelType w:val="hybridMultilevel"/>
     <w:tmpl w:val="CCC89F88"/>
@@ -1282,7 +1451,7 @@
       </w:pPr>
     </w:lvl>
   </w:abstractNum>
-  <w:abstractNum w:abstractNumId="1" w15:restartNumberingAfterBreak="0">
+  <w:abstractNum w:abstractNumId="2" w15:restartNumberingAfterBreak="0">
     <w:nsid w:val="55712A9E"/>
     <w:multiLevelType w:val="hybridMultilevel"/>
     <w:tmpl w:val="CCC89F88"/>
@@ -1372,16 +1541,19 @@
     </w:lvl>
   </w:abstractNum>
   <w:num w:numId="1">
+    <w:abstractNumId w:val="2"/>
+  </w:num>
+  <w:num w:numId="2">
     <w:abstractNumId w:val="1"/>
   </w:num>
-  <w:num w:numId="2">
+  <w:num w:numId="3">
     <w:abstractNumId w:val="0"/>
   </w:num>
 </w:numbering>
 </file>
 
 <file path=word/styles.xml><?xml version="1.0" encoding="utf-8"?>
-<w:styles xmlns:mc="http://schemas.openxmlformats.org/markup-compatibility/2006" xmlns:r="http://schemas.openxmlformats.org/officeDocument/2006/relationships" xmlns:w="http://schemas.openxmlformats.org/wordprocessingml/2006/main" xmlns:w14="http://schemas.microsoft.com/office/word/2010/wordml" xmlns:w15="http://schemas.microsoft.com/office/word/2012/wordml" xmlns:w16cid="http://schemas.microsoft.com/office/word/2016/wordml/cid" xmlns:w16se="http://schemas.microsoft.com/office/word/2015/wordml/symex" mc:Ignorable="w14 w15 w16se w16cid">
+<w:styles xmlns:mc="http://schemas.openxmlformats.org/markup-compatibility/2006" xmlns:r="http://schemas.openxmlformats.org/officeDocument/2006/relationships" xmlns:w="http://schemas.openxmlformats.org/wordprocessingml/2006/main" xmlns:w14="http://schemas.microsoft.com/office/word/2010/wordml" xmlns:w15="http://schemas.microsoft.com/office/word/2012/wordml" xmlns:w16cex="http://schemas.microsoft.com/office/word/2018/wordml/cex" xmlns:w16cid="http://schemas.microsoft.com/office/word/2016/wordml/cid" xmlns:w16="http://schemas.microsoft.com/office/word/2018/wordml" xmlns:w16se="http://schemas.microsoft.com/office/word/2015/wordml/symex" mc:Ignorable="w14 w15 w16se w16cid w16 w16cex">
   <w:docDefaults>
     <w:rPrDefault>
       <w:rPr>

</xml_diff>